<commit_message>
in the middle of Q9
</commit_message>
<xml_diff>
--- a/Labsheet 9 - Using Loops.docx
+++ b/Labsheet 9 - Using Loops.docx
@@ -1,6 +1,6 @@
 
 <file path=word/document.xml><?xml version="1.0" encoding="utf-8"?>
-<w:document xmlns:wpc="http://schemas.microsoft.com/office/word/2010/wordprocessingCanvas" xmlns:cx="http://schemas.microsoft.com/office/drawing/2014/chartex" xmlns:cx1="http://schemas.microsoft.com/office/drawing/2015/9/8/chartex" xmlns:cx2="http://schemas.microsoft.com/office/drawing/2015/10/21/chartex" xmlns:cx3="http://schemas.microsoft.com/office/drawing/2016/5/9/chartex" xmlns:cx4="http://schemas.microsoft.com/office/drawing/2016/5/10/chartex" xmlns:cx5="http://schemas.microsoft.com/office/drawing/2016/5/11/chartex" xmlns:cx6="http://schemas.microsoft.com/office/drawing/2016/5/12/chartex" xmlns:cx7="http://schemas.microsoft.com/office/drawing/2016/5/13/chartex" xmlns:cx8="http://schemas.microsoft.com/office/drawing/2016/5/14/chartex" xmlns:mc="http://schemas.openxmlformats.org/markup-compatibility/2006" xmlns:aink="http://schemas.microsoft.com/office/drawing/2016/ink" xmlns:am3d="http://schemas.microsoft.com/office/drawing/2017/model3d" xmlns:o="urn:schemas-microsoft-com:office:office" xmlns:r="http://schemas.openxmlformats.org/officeDocument/2006/relationships" xmlns:m="http://schemas.openxmlformats.org/officeDocument/2006/math" xmlns:v="urn:schemas-microsoft-com:vml" xmlns:wp14="http://schemas.microsoft.com/office/word/2010/wordprocessingDrawing" xmlns:wp="http://schemas.openxmlformats.org/drawingml/2006/wordprocessingDrawing" xmlns:w10="urn:schemas-microsoft-com:office:word" xmlns:w="http://schemas.openxmlformats.org/wordprocessingml/2006/main" xmlns:w14="http://schemas.microsoft.com/office/word/2010/wordml" xmlns:w15="http://schemas.microsoft.com/office/word/2012/wordml" xmlns:w16cid="http://schemas.microsoft.com/office/word/2016/wordml/cid" xmlns:w16se="http://schemas.microsoft.com/office/word/2015/wordml/symex" xmlns:wpg="http://schemas.microsoft.com/office/word/2010/wordprocessingGroup" xmlns:wpi="http://schemas.microsoft.com/office/word/2010/wordprocessingInk" xmlns:wne="http://schemas.microsoft.com/office/word/2006/wordml" xmlns:wps="http://schemas.microsoft.com/office/word/2010/wordprocessingShape" mc:Ignorable="w14 w15 w16se w16cid wp14">
+<w:document xmlns:wpc="http://schemas.microsoft.com/office/word/2010/wordprocessingCanvas" xmlns:cx="http://schemas.microsoft.com/office/drawing/2014/chartex" xmlns:cx1="http://schemas.microsoft.com/office/drawing/2015/9/8/chartex" xmlns:cx2="http://schemas.microsoft.com/office/drawing/2015/10/21/chartex" xmlns:cx3="http://schemas.microsoft.com/office/drawing/2016/5/9/chartex" xmlns:cx4="http://schemas.microsoft.com/office/drawing/2016/5/10/chartex" xmlns:cx5="http://schemas.microsoft.com/office/drawing/2016/5/11/chartex" xmlns:cx6="http://schemas.microsoft.com/office/drawing/2016/5/12/chartex" xmlns:cx7="http://schemas.microsoft.com/office/drawing/2016/5/13/chartex" xmlns:cx8="http://schemas.microsoft.com/office/drawing/2016/5/14/chartex" xmlns:mc="http://schemas.openxmlformats.org/markup-compatibility/2006" xmlns:aink="http://schemas.microsoft.com/office/drawing/2016/ink" xmlns:am3d="http://schemas.microsoft.com/office/drawing/2017/model3d" xmlns:o="urn:schemas-microsoft-com:office:office" xmlns:r="http://schemas.openxmlformats.org/officeDocument/2006/relationships" xmlns:m="http://schemas.openxmlformats.org/officeDocument/2006/math" xmlns:v="urn:schemas-microsoft-com:vml" xmlns:wp14="http://schemas.microsoft.com/office/word/2010/wordprocessingDrawing" xmlns:wp="http://schemas.openxmlformats.org/drawingml/2006/wordprocessingDrawing" xmlns:w10="urn:schemas-microsoft-com:office:word" xmlns:w="http://schemas.openxmlformats.org/wordprocessingml/2006/main" xmlns:w14="http://schemas.microsoft.com/office/word/2010/wordml" xmlns:w15="http://schemas.microsoft.com/office/word/2012/wordml" xmlns:w16cex="http://schemas.microsoft.com/office/word/2018/wordml/cex" xmlns:w16cid="http://schemas.microsoft.com/office/word/2016/wordml/cid" xmlns:w16="http://schemas.microsoft.com/office/word/2018/wordml" xmlns:w16sdtdh="http://schemas.microsoft.com/office/word/2020/wordml/sdtdatahash" xmlns:w16se="http://schemas.microsoft.com/office/word/2015/wordml/symex" xmlns:wpg="http://schemas.microsoft.com/office/word/2010/wordprocessingGroup" xmlns:wpi="http://schemas.microsoft.com/office/word/2010/wordprocessingInk" xmlns:wne="http://schemas.microsoft.com/office/word/2006/wordml" xmlns:wps="http://schemas.microsoft.com/office/word/2010/wordprocessingShape" mc:Ignorable="w14 w15 w16se w16cid w16 w16cex w16sdtdh wp14">
   <w:body>
     <w:p>
       <w:pPr>
@@ -8,7 +8,24 @@
         <w:autoSpaceDE/>
         <w:autoSpaceDN/>
         <w:adjustRightInd/>
-        <w:jc w:val="center"/>
+        <w:textAlignment w:val="auto"/>
+        <w:rPr>
+          <w:rFonts w:cs="Arial"/>
+          <w:b/>
+          <w:color w:val="000000"/>
+          <w:sz w:val="32"/>
+          <w:szCs w:val="32"/>
+          <w:lang w:val="en-IE" w:eastAsia="en-IE"/>
+        </w:rPr>
+      </w:pPr>
+    </w:p>
+    <w:p>
+      <w:pPr>
+        <w:overflowPunct/>
+        <w:autoSpaceDE/>
+        <w:autoSpaceDN/>
+        <w:adjustRightInd/>
+        <w:ind w:firstLine="720"/>
         <w:textAlignment w:val="auto"/>
         <w:rPr>
           <w:rFonts w:cs="Arial"/>
@@ -18951,8 +18968,6 @@
         </w:rPr>
         <w:t>5</w:t>
       </w:r>
-      <w:bookmarkStart w:id="0" w:name="_GoBack"/>
-      <w:bookmarkEnd w:id="0"/>
     </w:p>
     <w:p>
       <w:pPr>
@@ -19108,7 +19123,7 @@
           <v:shape id="_x0000_i1025" type="#_x0000_t75" style="width:34.5pt;height:32.25pt" o:ole="">
             <v:imagedata r:id="rId7" o:title=""/>
           </v:shape>
-          <o:OLEObject Type="Embed" ProgID="Equation.2" ShapeID="_x0000_i1025" DrawAspect="Content" ObjectID="_1761998720" r:id="rId8"/>
+          <o:OLEObject Type="Embed" ProgID="Equation.2" ShapeID="_x0000_i1025" DrawAspect="Content" ObjectID="_1763192256" r:id="rId8"/>
         </w:object>
       </w:r>
       <w:r>
@@ -19180,7 +19195,7 @@
           <v:shape id="_x0000_i1026" type="#_x0000_t75" style="width:30.75pt;height:17.25pt" o:ole="">
             <v:imagedata r:id="rId9" o:title=""/>
           </v:shape>
-          <o:OLEObject Type="Embed" ProgID="Equation.2" ShapeID="_x0000_i1026" DrawAspect="Content" ObjectID="_1761998721" r:id="rId10"/>
+          <o:OLEObject Type="Embed" ProgID="Equation.2" ShapeID="_x0000_i1026" DrawAspect="Content" ObjectID="_1763192257" r:id="rId10"/>
         </w:object>
       </w:r>
       <w:r>
@@ -19252,7 +19267,7 @@
           <v:shape id="_x0000_i1027" type="#_x0000_t75" style="width:36.75pt;height:17.25pt" o:ole="">
             <v:imagedata r:id="rId11" o:title=""/>
           </v:shape>
-          <o:OLEObject Type="Embed" ProgID="Equation.2" ShapeID="_x0000_i1027" DrawAspect="Content" ObjectID="_1761998722" r:id="rId12"/>
+          <o:OLEObject Type="Embed" ProgID="Equation.2" ShapeID="_x0000_i1027" DrawAspect="Content" ObjectID="_1763192258" r:id="rId12"/>
         </w:object>
       </w:r>
       <w:r>
@@ -19324,7 +19339,7 @@
           <v:shape id="_x0000_i1028" type="#_x0000_t75" style="width:74.25pt;height:17.25pt" o:ole="">
             <v:imagedata r:id="rId13" o:title=""/>
           </v:shape>
-          <o:OLEObject Type="Embed" ProgID="Equation.2" ShapeID="_x0000_i1028" DrawAspect="Content" ObjectID="_1761998723" r:id="rId14"/>
+          <o:OLEObject Type="Embed" ProgID="Equation.2" ShapeID="_x0000_i1028" DrawAspect="Content" ObjectID="_1763192259" r:id="rId14"/>
         </w:object>
       </w:r>
       <w:r>
@@ -19569,7 +19584,7 @@
 </file>
 
 <file path=word/endnotes.xml><?xml version="1.0" encoding="utf-8"?>
-<w:endnotes xmlns:wpc="http://schemas.microsoft.com/office/word/2010/wordprocessingCanvas" xmlns:cx="http://schemas.microsoft.com/office/drawing/2014/chartex" xmlns:cx1="http://schemas.microsoft.com/office/drawing/2015/9/8/chartex" xmlns:cx2="http://schemas.microsoft.com/office/drawing/2015/10/21/chartex" xmlns:cx3="http://schemas.microsoft.com/office/drawing/2016/5/9/chartex" xmlns:cx4="http://schemas.microsoft.com/office/drawing/2016/5/10/chartex" xmlns:cx5="http://schemas.microsoft.com/office/drawing/2016/5/11/chartex" xmlns:cx6="http://schemas.microsoft.com/office/drawing/2016/5/12/chartex" xmlns:cx7="http://schemas.microsoft.com/office/drawing/2016/5/13/chartex" xmlns:cx8="http://schemas.microsoft.com/office/drawing/2016/5/14/chartex" xmlns:mc="http://schemas.openxmlformats.org/markup-compatibility/2006" xmlns:aink="http://schemas.microsoft.com/office/drawing/2016/ink" xmlns:am3d="http://schemas.microsoft.com/office/drawing/2017/model3d" xmlns:o="urn:schemas-microsoft-com:office:office" xmlns:r="http://schemas.openxmlformats.org/officeDocument/2006/relationships" xmlns:m="http://schemas.openxmlformats.org/officeDocument/2006/math" xmlns:v="urn:schemas-microsoft-com:vml" xmlns:wp14="http://schemas.microsoft.com/office/word/2010/wordprocessingDrawing" xmlns:wp="http://schemas.openxmlformats.org/drawingml/2006/wordprocessingDrawing" xmlns:w10="urn:schemas-microsoft-com:office:word" xmlns:w="http://schemas.openxmlformats.org/wordprocessingml/2006/main" xmlns:w14="http://schemas.microsoft.com/office/word/2010/wordml" xmlns:w15="http://schemas.microsoft.com/office/word/2012/wordml" xmlns:w16cid="http://schemas.microsoft.com/office/word/2016/wordml/cid" xmlns:w16se="http://schemas.microsoft.com/office/word/2015/wordml/symex" xmlns:wpg="http://schemas.microsoft.com/office/word/2010/wordprocessingGroup" xmlns:wpi="http://schemas.microsoft.com/office/word/2010/wordprocessingInk" xmlns:wne="http://schemas.microsoft.com/office/word/2006/wordml" xmlns:wps="http://schemas.microsoft.com/office/word/2010/wordprocessingShape" mc:Ignorable="w14 w15 w16se w16cid wp14">
+<w:endnotes xmlns:wpc="http://schemas.microsoft.com/office/word/2010/wordprocessingCanvas" xmlns:cx="http://schemas.microsoft.com/office/drawing/2014/chartex" xmlns:cx1="http://schemas.microsoft.com/office/drawing/2015/9/8/chartex" xmlns:cx2="http://schemas.microsoft.com/office/drawing/2015/10/21/chartex" xmlns:cx3="http://schemas.microsoft.com/office/drawing/2016/5/9/chartex" xmlns:cx4="http://schemas.microsoft.com/office/drawing/2016/5/10/chartex" xmlns:cx5="http://schemas.microsoft.com/office/drawing/2016/5/11/chartex" xmlns:cx6="http://schemas.microsoft.com/office/drawing/2016/5/12/chartex" xmlns:cx7="http://schemas.microsoft.com/office/drawing/2016/5/13/chartex" xmlns:cx8="http://schemas.microsoft.com/office/drawing/2016/5/14/chartex" xmlns:mc="http://schemas.openxmlformats.org/markup-compatibility/2006" xmlns:aink="http://schemas.microsoft.com/office/drawing/2016/ink" xmlns:am3d="http://schemas.microsoft.com/office/drawing/2017/model3d" xmlns:o="urn:schemas-microsoft-com:office:office" xmlns:r="http://schemas.openxmlformats.org/officeDocument/2006/relationships" xmlns:m="http://schemas.openxmlformats.org/officeDocument/2006/math" xmlns:v="urn:schemas-microsoft-com:vml" xmlns:wp14="http://schemas.microsoft.com/office/word/2010/wordprocessingDrawing" xmlns:wp="http://schemas.openxmlformats.org/drawingml/2006/wordprocessingDrawing" xmlns:w10="urn:schemas-microsoft-com:office:word" xmlns:w="http://schemas.openxmlformats.org/wordprocessingml/2006/main" xmlns:w14="http://schemas.microsoft.com/office/word/2010/wordml" xmlns:w15="http://schemas.microsoft.com/office/word/2012/wordml" xmlns:w16cex="http://schemas.microsoft.com/office/word/2018/wordml/cex" xmlns:w16cid="http://schemas.microsoft.com/office/word/2016/wordml/cid" xmlns:w16="http://schemas.microsoft.com/office/word/2018/wordml" xmlns:w16sdtdh="http://schemas.microsoft.com/office/word/2020/wordml/sdtdatahash" xmlns:w16se="http://schemas.microsoft.com/office/word/2015/wordml/symex" xmlns:wpg="http://schemas.microsoft.com/office/word/2010/wordprocessingGroup" xmlns:wpi="http://schemas.microsoft.com/office/word/2010/wordprocessingInk" xmlns:wne="http://schemas.microsoft.com/office/word/2006/wordml" xmlns:wps="http://schemas.microsoft.com/office/word/2010/wordprocessingShape" mc:Ignorable="w14 w15 w16se w16cid w16 w16cex w16sdtdh wp14">
   <w:endnote w:type="separator" w:id="-1">
     <w:p>
       <w:r>
@@ -19588,7 +19603,7 @@
 </file>
 
 <file path=word/footer1.xml><?xml version="1.0" encoding="utf-8"?>
-<w:ftr xmlns:wpc="http://schemas.microsoft.com/office/word/2010/wordprocessingCanvas" xmlns:cx="http://schemas.microsoft.com/office/drawing/2014/chartex" xmlns:cx1="http://schemas.microsoft.com/office/drawing/2015/9/8/chartex" xmlns:cx2="http://schemas.microsoft.com/office/drawing/2015/10/21/chartex" xmlns:cx3="http://schemas.microsoft.com/office/drawing/2016/5/9/chartex" xmlns:cx4="http://schemas.microsoft.com/office/drawing/2016/5/10/chartex" xmlns:cx5="http://schemas.microsoft.com/office/drawing/2016/5/11/chartex" xmlns:cx6="http://schemas.microsoft.com/office/drawing/2016/5/12/chartex" xmlns:cx7="http://schemas.microsoft.com/office/drawing/2016/5/13/chartex" xmlns:cx8="http://schemas.microsoft.com/office/drawing/2016/5/14/chartex" xmlns:mc="http://schemas.openxmlformats.org/markup-compatibility/2006" xmlns:aink="http://schemas.microsoft.com/office/drawing/2016/ink" xmlns:am3d="http://schemas.microsoft.com/office/drawing/2017/model3d" xmlns:o="urn:schemas-microsoft-com:office:office" xmlns:r="http://schemas.openxmlformats.org/officeDocument/2006/relationships" xmlns:m="http://schemas.openxmlformats.org/officeDocument/2006/math" xmlns:v="urn:schemas-microsoft-com:vml" xmlns:wp14="http://schemas.microsoft.com/office/word/2010/wordprocessingDrawing" xmlns:wp="http://schemas.openxmlformats.org/drawingml/2006/wordprocessingDrawing" xmlns:w10="urn:schemas-microsoft-com:office:word" xmlns:w="http://schemas.openxmlformats.org/wordprocessingml/2006/main" xmlns:w14="http://schemas.microsoft.com/office/word/2010/wordml" xmlns:w15="http://schemas.microsoft.com/office/word/2012/wordml" xmlns:w16cid="http://schemas.microsoft.com/office/word/2016/wordml/cid" xmlns:w16se="http://schemas.microsoft.com/office/word/2015/wordml/symex" xmlns:wpg="http://schemas.microsoft.com/office/word/2010/wordprocessingGroup" xmlns:wpi="http://schemas.microsoft.com/office/word/2010/wordprocessingInk" xmlns:wne="http://schemas.microsoft.com/office/word/2006/wordml" xmlns:wps="http://schemas.microsoft.com/office/word/2010/wordprocessingShape" mc:Ignorable="w14 w15 w16se w16cid wp14">
+<w:ftr xmlns:wpc="http://schemas.microsoft.com/office/word/2010/wordprocessingCanvas" xmlns:cx="http://schemas.microsoft.com/office/drawing/2014/chartex" xmlns:cx1="http://schemas.microsoft.com/office/drawing/2015/9/8/chartex" xmlns:cx2="http://schemas.microsoft.com/office/drawing/2015/10/21/chartex" xmlns:cx3="http://schemas.microsoft.com/office/drawing/2016/5/9/chartex" xmlns:cx4="http://schemas.microsoft.com/office/drawing/2016/5/10/chartex" xmlns:cx5="http://schemas.microsoft.com/office/drawing/2016/5/11/chartex" xmlns:cx6="http://schemas.microsoft.com/office/drawing/2016/5/12/chartex" xmlns:cx7="http://schemas.microsoft.com/office/drawing/2016/5/13/chartex" xmlns:cx8="http://schemas.microsoft.com/office/drawing/2016/5/14/chartex" xmlns:mc="http://schemas.openxmlformats.org/markup-compatibility/2006" xmlns:aink="http://schemas.microsoft.com/office/drawing/2016/ink" xmlns:am3d="http://schemas.microsoft.com/office/drawing/2017/model3d" xmlns:o="urn:schemas-microsoft-com:office:office" xmlns:r="http://schemas.openxmlformats.org/officeDocument/2006/relationships" xmlns:m="http://schemas.openxmlformats.org/officeDocument/2006/math" xmlns:v="urn:schemas-microsoft-com:vml" xmlns:wp14="http://schemas.microsoft.com/office/word/2010/wordprocessingDrawing" xmlns:wp="http://schemas.openxmlformats.org/drawingml/2006/wordprocessingDrawing" xmlns:w10="urn:schemas-microsoft-com:office:word" xmlns:w="http://schemas.openxmlformats.org/wordprocessingml/2006/main" xmlns:w14="http://schemas.microsoft.com/office/word/2010/wordml" xmlns:w15="http://schemas.microsoft.com/office/word/2012/wordml" xmlns:w16cex="http://schemas.microsoft.com/office/word/2018/wordml/cex" xmlns:w16cid="http://schemas.microsoft.com/office/word/2016/wordml/cid" xmlns:w16="http://schemas.microsoft.com/office/word/2018/wordml" xmlns:w16sdtdh="http://schemas.microsoft.com/office/word/2020/wordml/sdtdatahash" xmlns:w16se="http://schemas.microsoft.com/office/word/2015/wordml/symex" xmlns:wpg="http://schemas.microsoft.com/office/word/2010/wordprocessingGroup" xmlns:wpi="http://schemas.microsoft.com/office/word/2010/wordprocessingInk" xmlns:wne="http://schemas.microsoft.com/office/word/2006/wordml" xmlns:wps="http://schemas.microsoft.com/office/word/2010/wordprocessingShape" mc:Ignorable="w14 w15 w16se w16cid w16 w16cex w16sdtdh wp14">
   <w:p>
     <w:pPr>
       <w:pStyle w:val="Footer"/>
@@ -19625,7 +19640,7 @@
 </file>
 
 <file path=word/footer2.xml><?xml version="1.0" encoding="utf-8"?>
-<w:ftr xmlns:wpc="http://schemas.microsoft.com/office/word/2010/wordprocessingCanvas" xmlns:cx="http://schemas.microsoft.com/office/drawing/2014/chartex" xmlns:cx1="http://schemas.microsoft.com/office/drawing/2015/9/8/chartex" xmlns:cx2="http://schemas.microsoft.com/office/drawing/2015/10/21/chartex" xmlns:cx3="http://schemas.microsoft.com/office/drawing/2016/5/9/chartex" xmlns:cx4="http://schemas.microsoft.com/office/drawing/2016/5/10/chartex" xmlns:cx5="http://schemas.microsoft.com/office/drawing/2016/5/11/chartex" xmlns:cx6="http://schemas.microsoft.com/office/drawing/2016/5/12/chartex" xmlns:cx7="http://schemas.microsoft.com/office/drawing/2016/5/13/chartex" xmlns:cx8="http://schemas.microsoft.com/office/drawing/2016/5/14/chartex" xmlns:mc="http://schemas.openxmlformats.org/markup-compatibility/2006" xmlns:aink="http://schemas.microsoft.com/office/drawing/2016/ink" xmlns:am3d="http://schemas.microsoft.com/office/drawing/2017/model3d" xmlns:o="urn:schemas-microsoft-com:office:office" xmlns:r="http://schemas.openxmlformats.org/officeDocument/2006/relationships" xmlns:m="http://schemas.openxmlformats.org/officeDocument/2006/math" xmlns:v="urn:schemas-microsoft-com:vml" xmlns:wp14="http://schemas.microsoft.com/office/word/2010/wordprocessingDrawing" xmlns:wp="http://schemas.openxmlformats.org/drawingml/2006/wordprocessingDrawing" xmlns:w10="urn:schemas-microsoft-com:office:word" xmlns:w="http://schemas.openxmlformats.org/wordprocessingml/2006/main" xmlns:w14="http://schemas.microsoft.com/office/word/2010/wordml" xmlns:w15="http://schemas.microsoft.com/office/word/2012/wordml" xmlns:w16cid="http://schemas.microsoft.com/office/word/2016/wordml/cid" xmlns:w16se="http://schemas.microsoft.com/office/word/2015/wordml/symex" xmlns:wpg="http://schemas.microsoft.com/office/word/2010/wordprocessingGroup" xmlns:wpi="http://schemas.microsoft.com/office/word/2010/wordprocessingInk" xmlns:wne="http://schemas.microsoft.com/office/word/2006/wordml" xmlns:wps="http://schemas.microsoft.com/office/word/2010/wordprocessingShape" mc:Ignorable="w14 w15 w16se w16cid wp14">
+<w:ftr xmlns:wpc="http://schemas.microsoft.com/office/word/2010/wordprocessingCanvas" xmlns:cx="http://schemas.microsoft.com/office/drawing/2014/chartex" xmlns:cx1="http://schemas.microsoft.com/office/drawing/2015/9/8/chartex" xmlns:cx2="http://schemas.microsoft.com/office/drawing/2015/10/21/chartex" xmlns:cx3="http://schemas.microsoft.com/office/drawing/2016/5/9/chartex" xmlns:cx4="http://schemas.microsoft.com/office/drawing/2016/5/10/chartex" xmlns:cx5="http://schemas.microsoft.com/office/drawing/2016/5/11/chartex" xmlns:cx6="http://schemas.microsoft.com/office/drawing/2016/5/12/chartex" xmlns:cx7="http://schemas.microsoft.com/office/drawing/2016/5/13/chartex" xmlns:cx8="http://schemas.microsoft.com/office/drawing/2016/5/14/chartex" xmlns:mc="http://schemas.openxmlformats.org/markup-compatibility/2006" xmlns:aink="http://schemas.microsoft.com/office/drawing/2016/ink" xmlns:am3d="http://schemas.microsoft.com/office/drawing/2017/model3d" xmlns:o="urn:schemas-microsoft-com:office:office" xmlns:r="http://schemas.openxmlformats.org/officeDocument/2006/relationships" xmlns:m="http://schemas.openxmlformats.org/officeDocument/2006/math" xmlns:v="urn:schemas-microsoft-com:vml" xmlns:wp14="http://schemas.microsoft.com/office/word/2010/wordprocessingDrawing" xmlns:wp="http://schemas.openxmlformats.org/drawingml/2006/wordprocessingDrawing" xmlns:w10="urn:schemas-microsoft-com:office:word" xmlns:w="http://schemas.openxmlformats.org/wordprocessingml/2006/main" xmlns:w14="http://schemas.microsoft.com/office/word/2010/wordml" xmlns:w15="http://schemas.microsoft.com/office/word/2012/wordml" xmlns:w16cex="http://schemas.microsoft.com/office/word/2018/wordml/cex" xmlns:w16cid="http://schemas.microsoft.com/office/word/2016/wordml/cid" xmlns:w16="http://schemas.microsoft.com/office/word/2018/wordml" xmlns:w16sdtdh="http://schemas.microsoft.com/office/word/2020/wordml/sdtdatahash" xmlns:w16se="http://schemas.microsoft.com/office/word/2015/wordml/symex" xmlns:wpg="http://schemas.microsoft.com/office/word/2010/wordprocessingGroup" xmlns:wpi="http://schemas.microsoft.com/office/word/2010/wordprocessingInk" xmlns:wne="http://schemas.microsoft.com/office/word/2006/wordml" xmlns:wps="http://schemas.microsoft.com/office/word/2010/wordprocessingShape" mc:Ignorable="w14 w15 w16se w16cid w16 w16cex w16sdtdh wp14">
   <w:p>
     <w:pPr>
       <w:pStyle w:val="Footer"/>
@@ -19719,7 +19734,7 @@
 </file>
 
 <file path=word/footnotes.xml><?xml version="1.0" encoding="utf-8"?>
-<w:footnotes xmlns:wpc="http://schemas.microsoft.com/office/word/2010/wordprocessingCanvas" xmlns:cx="http://schemas.microsoft.com/office/drawing/2014/chartex" xmlns:cx1="http://schemas.microsoft.com/office/drawing/2015/9/8/chartex" xmlns:cx2="http://schemas.microsoft.com/office/drawing/2015/10/21/chartex" xmlns:cx3="http://schemas.microsoft.com/office/drawing/2016/5/9/chartex" xmlns:cx4="http://schemas.microsoft.com/office/drawing/2016/5/10/chartex" xmlns:cx5="http://schemas.microsoft.com/office/drawing/2016/5/11/chartex" xmlns:cx6="http://schemas.microsoft.com/office/drawing/2016/5/12/chartex" xmlns:cx7="http://schemas.microsoft.com/office/drawing/2016/5/13/chartex" xmlns:cx8="http://schemas.microsoft.com/office/drawing/2016/5/14/chartex" xmlns:mc="http://schemas.openxmlformats.org/markup-compatibility/2006" xmlns:aink="http://schemas.microsoft.com/office/drawing/2016/ink" xmlns:am3d="http://schemas.microsoft.com/office/drawing/2017/model3d" xmlns:o="urn:schemas-microsoft-com:office:office" xmlns:r="http://schemas.openxmlformats.org/officeDocument/2006/relationships" xmlns:m="http://schemas.openxmlformats.org/officeDocument/2006/math" xmlns:v="urn:schemas-microsoft-com:vml" xmlns:wp14="http://schemas.microsoft.com/office/word/2010/wordprocessingDrawing" xmlns:wp="http://schemas.openxmlformats.org/drawingml/2006/wordprocessingDrawing" xmlns:w10="urn:schemas-microsoft-com:office:word" xmlns:w="http://schemas.openxmlformats.org/wordprocessingml/2006/main" xmlns:w14="http://schemas.microsoft.com/office/word/2010/wordml" xmlns:w15="http://schemas.microsoft.com/office/word/2012/wordml" xmlns:w16cid="http://schemas.microsoft.com/office/word/2016/wordml/cid" xmlns:w16se="http://schemas.microsoft.com/office/word/2015/wordml/symex" xmlns:wpg="http://schemas.microsoft.com/office/word/2010/wordprocessingGroup" xmlns:wpi="http://schemas.microsoft.com/office/word/2010/wordprocessingInk" xmlns:wne="http://schemas.microsoft.com/office/word/2006/wordml" xmlns:wps="http://schemas.microsoft.com/office/word/2010/wordprocessingShape" mc:Ignorable="w14 w15 w16se w16cid wp14">
+<w:footnotes xmlns:wpc="http://schemas.microsoft.com/office/word/2010/wordprocessingCanvas" xmlns:cx="http://schemas.microsoft.com/office/drawing/2014/chartex" xmlns:cx1="http://schemas.microsoft.com/office/drawing/2015/9/8/chartex" xmlns:cx2="http://schemas.microsoft.com/office/drawing/2015/10/21/chartex" xmlns:cx3="http://schemas.microsoft.com/office/drawing/2016/5/9/chartex" xmlns:cx4="http://schemas.microsoft.com/office/drawing/2016/5/10/chartex" xmlns:cx5="http://schemas.microsoft.com/office/drawing/2016/5/11/chartex" xmlns:cx6="http://schemas.microsoft.com/office/drawing/2016/5/12/chartex" xmlns:cx7="http://schemas.microsoft.com/office/drawing/2016/5/13/chartex" xmlns:cx8="http://schemas.microsoft.com/office/drawing/2016/5/14/chartex" xmlns:mc="http://schemas.openxmlformats.org/markup-compatibility/2006" xmlns:aink="http://schemas.microsoft.com/office/drawing/2016/ink" xmlns:am3d="http://schemas.microsoft.com/office/drawing/2017/model3d" xmlns:o="urn:schemas-microsoft-com:office:office" xmlns:r="http://schemas.openxmlformats.org/officeDocument/2006/relationships" xmlns:m="http://schemas.openxmlformats.org/officeDocument/2006/math" xmlns:v="urn:schemas-microsoft-com:vml" xmlns:wp14="http://schemas.microsoft.com/office/word/2010/wordprocessingDrawing" xmlns:wp="http://schemas.openxmlformats.org/drawingml/2006/wordprocessingDrawing" xmlns:w10="urn:schemas-microsoft-com:office:word" xmlns:w="http://schemas.openxmlformats.org/wordprocessingml/2006/main" xmlns:w14="http://schemas.microsoft.com/office/word/2010/wordml" xmlns:w15="http://schemas.microsoft.com/office/word/2012/wordml" xmlns:w16cex="http://schemas.microsoft.com/office/word/2018/wordml/cex" xmlns:w16cid="http://schemas.microsoft.com/office/word/2016/wordml/cid" xmlns:w16="http://schemas.microsoft.com/office/word/2018/wordml" xmlns:w16sdtdh="http://schemas.microsoft.com/office/word/2020/wordml/sdtdatahash" xmlns:w16se="http://schemas.microsoft.com/office/word/2015/wordml/symex" xmlns:wpg="http://schemas.microsoft.com/office/word/2010/wordprocessingGroup" xmlns:wpi="http://schemas.microsoft.com/office/word/2010/wordprocessingInk" xmlns:wne="http://schemas.microsoft.com/office/word/2006/wordml" xmlns:wps="http://schemas.microsoft.com/office/word/2010/wordprocessingShape" mc:Ignorable="w14 w15 w16se w16cid w16 w16cex w16sdtdh wp14">
   <w:footnote w:type="separator" w:id="-1">
     <w:p>
       <w:r>
@@ -19738,7 +19753,7 @@
 </file>
 
 <file path=word/header1.xml><?xml version="1.0" encoding="utf-8"?>
-<w:hdr xmlns:wpc="http://schemas.microsoft.com/office/word/2010/wordprocessingCanvas" xmlns:cx="http://schemas.microsoft.com/office/drawing/2014/chartex" xmlns:cx1="http://schemas.microsoft.com/office/drawing/2015/9/8/chartex" xmlns:cx2="http://schemas.microsoft.com/office/drawing/2015/10/21/chartex" xmlns:cx3="http://schemas.microsoft.com/office/drawing/2016/5/9/chartex" xmlns:cx4="http://schemas.microsoft.com/office/drawing/2016/5/10/chartex" xmlns:cx5="http://schemas.microsoft.com/office/drawing/2016/5/11/chartex" xmlns:cx6="http://schemas.microsoft.com/office/drawing/2016/5/12/chartex" xmlns:cx7="http://schemas.microsoft.com/office/drawing/2016/5/13/chartex" xmlns:cx8="http://schemas.microsoft.com/office/drawing/2016/5/14/chartex" xmlns:mc="http://schemas.openxmlformats.org/markup-compatibility/2006" xmlns:aink="http://schemas.microsoft.com/office/drawing/2016/ink" xmlns:am3d="http://schemas.microsoft.com/office/drawing/2017/model3d" xmlns:o="urn:schemas-microsoft-com:office:office" xmlns:r="http://schemas.openxmlformats.org/officeDocument/2006/relationships" xmlns:m="http://schemas.openxmlformats.org/officeDocument/2006/math" xmlns:v="urn:schemas-microsoft-com:vml" xmlns:wp14="http://schemas.microsoft.com/office/word/2010/wordprocessingDrawing" xmlns:wp="http://schemas.openxmlformats.org/drawingml/2006/wordprocessingDrawing" xmlns:w10="urn:schemas-microsoft-com:office:word" xmlns:w="http://schemas.openxmlformats.org/wordprocessingml/2006/main" xmlns:w14="http://schemas.microsoft.com/office/word/2010/wordml" xmlns:w15="http://schemas.microsoft.com/office/word/2012/wordml" xmlns:w16cid="http://schemas.microsoft.com/office/word/2016/wordml/cid" xmlns:w16se="http://schemas.microsoft.com/office/word/2015/wordml/symex" xmlns:wpg="http://schemas.microsoft.com/office/word/2010/wordprocessingGroup" xmlns:wpi="http://schemas.microsoft.com/office/word/2010/wordprocessingInk" xmlns:wne="http://schemas.microsoft.com/office/word/2006/wordml" xmlns:wps="http://schemas.microsoft.com/office/word/2010/wordprocessingShape" mc:Ignorable="w14 w15 w16se w16cid wp14">
+<w:hdr xmlns:wpc="http://schemas.microsoft.com/office/word/2010/wordprocessingCanvas" xmlns:cx="http://schemas.microsoft.com/office/drawing/2014/chartex" xmlns:cx1="http://schemas.microsoft.com/office/drawing/2015/9/8/chartex" xmlns:cx2="http://schemas.microsoft.com/office/drawing/2015/10/21/chartex" xmlns:cx3="http://schemas.microsoft.com/office/drawing/2016/5/9/chartex" xmlns:cx4="http://schemas.microsoft.com/office/drawing/2016/5/10/chartex" xmlns:cx5="http://schemas.microsoft.com/office/drawing/2016/5/11/chartex" xmlns:cx6="http://schemas.microsoft.com/office/drawing/2016/5/12/chartex" xmlns:cx7="http://schemas.microsoft.com/office/drawing/2016/5/13/chartex" xmlns:cx8="http://schemas.microsoft.com/office/drawing/2016/5/14/chartex" xmlns:mc="http://schemas.openxmlformats.org/markup-compatibility/2006" xmlns:aink="http://schemas.microsoft.com/office/drawing/2016/ink" xmlns:am3d="http://schemas.microsoft.com/office/drawing/2017/model3d" xmlns:o="urn:schemas-microsoft-com:office:office" xmlns:r="http://schemas.openxmlformats.org/officeDocument/2006/relationships" xmlns:m="http://schemas.openxmlformats.org/officeDocument/2006/math" xmlns:v="urn:schemas-microsoft-com:vml" xmlns:wp14="http://schemas.microsoft.com/office/word/2010/wordprocessingDrawing" xmlns:wp="http://schemas.openxmlformats.org/drawingml/2006/wordprocessingDrawing" xmlns:w10="urn:schemas-microsoft-com:office:word" xmlns:w="http://schemas.openxmlformats.org/wordprocessingml/2006/main" xmlns:w14="http://schemas.microsoft.com/office/word/2010/wordml" xmlns:w15="http://schemas.microsoft.com/office/word/2012/wordml" xmlns:w16cex="http://schemas.microsoft.com/office/word/2018/wordml/cex" xmlns:w16cid="http://schemas.microsoft.com/office/word/2016/wordml/cid" xmlns:w16="http://schemas.microsoft.com/office/word/2018/wordml" xmlns:w16sdtdh="http://schemas.microsoft.com/office/word/2020/wordml/sdtdatahash" xmlns:w16se="http://schemas.microsoft.com/office/word/2015/wordml/symex" xmlns:wpg="http://schemas.microsoft.com/office/word/2010/wordprocessingGroup" xmlns:wpi="http://schemas.microsoft.com/office/word/2010/wordprocessingInk" xmlns:wne="http://schemas.microsoft.com/office/word/2006/wordml" xmlns:wps="http://schemas.microsoft.com/office/word/2010/wordprocessingShape" mc:Ignorable="w14 w15 w16se w16cid w16 w16cex w16sdtdh wp14">
   <w:p>
     <w:pPr>
       <w:pStyle w:val="Header"/>
@@ -19761,7 +19776,7 @@
 </file>
 
 <file path=word/numbering.xml><?xml version="1.0" encoding="utf-8"?>
-<w:numbering xmlns:wpc="http://schemas.microsoft.com/office/word/2010/wordprocessingCanvas" xmlns:cx="http://schemas.microsoft.com/office/drawing/2014/chartex" xmlns:cx1="http://schemas.microsoft.com/office/drawing/2015/9/8/chartex" xmlns:cx2="http://schemas.microsoft.com/office/drawing/2015/10/21/chartex" xmlns:cx3="http://schemas.microsoft.com/office/drawing/2016/5/9/chartex" xmlns:cx4="http://schemas.microsoft.com/office/drawing/2016/5/10/chartex" xmlns:cx5="http://schemas.microsoft.com/office/drawing/2016/5/11/chartex" xmlns:cx6="http://schemas.microsoft.com/office/drawing/2016/5/12/chartex" xmlns:cx7="http://schemas.microsoft.com/office/drawing/2016/5/13/chartex" xmlns:cx8="http://schemas.microsoft.com/office/drawing/2016/5/14/chartex" xmlns:mc="http://schemas.openxmlformats.org/markup-compatibility/2006" xmlns:aink="http://schemas.microsoft.com/office/drawing/2016/ink" xmlns:am3d="http://schemas.microsoft.com/office/drawing/2017/model3d" xmlns:o="urn:schemas-microsoft-com:office:office" xmlns:r="http://schemas.openxmlformats.org/officeDocument/2006/relationships" xmlns:m="http://schemas.openxmlformats.org/officeDocument/2006/math" xmlns:v="urn:schemas-microsoft-com:vml" xmlns:wp14="http://schemas.microsoft.com/office/word/2010/wordprocessingDrawing" xmlns:wp="http://schemas.openxmlformats.org/drawingml/2006/wordprocessingDrawing" xmlns:w10="urn:schemas-microsoft-com:office:word" xmlns:w="http://schemas.openxmlformats.org/wordprocessingml/2006/main" xmlns:w14="http://schemas.microsoft.com/office/word/2010/wordml" xmlns:w15="http://schemas.microsoft.com/office/word/2012/wordml" xmlns:w16cid="http://schemas.microsoft.com/office/word/2016/wordml/cid" xmlns:w16se="http://schemas.microsoft.com/office/word/2015/wordml/symex" xmlns:wpg="http://schemas.microsoft.com/office/word/2010/wordprocessingGroup" xmlns:wpi="http://schemas.microsoft.com/office/word/2010/wordprocessingInk" xmlns:wne="http://schemas.microsoft.com/office/word/2006/wordml" xmlns:wps="http://schemas.microsoft.com/office/word/2010/wordprocessingShape" mc:Ignorable="w14 w15 w16se w16cid wp14">
+<w:numbering xmlns:wpc="http://schemas.microsoft.com/office/word/2010/wordprocessingCanvas" xmlns:cx="http://schemas.microsoft.com/office/drawing/2014/chartex" xmlns:cx1="http://schemas.microsoft.com/office/drawing/2015/9/8/chartex" xmlns:cx2="http://schemas.microsoft.com/office/drawing/2015/10/21/chartex" xmlns:cx3="http://schemas.microsoft.com/office/drawing/2016/5/9/chartex" xmlns:cx4="http://schemas.microsoft.com/office/drawing/2016/5/10/chartex" xmlns:cx5="http://schemas.microsoft.com/office/drawing/2016/5/11/chartex" xmlns:cx6="http://schemas.microsoft.com/office/drawing/2016/5/12/chartex" xmlns:cx7="http://schemas.microsoft.com/office/drawing/2016/5/13/chartex" xmlns:cx8="http://schemas.microsoft.com/office/drawing/2016/5/14/chartex" xmlns:mc="http://schemas.openxmlformats.org/markup-compatibility/2006" xmlns:aink="http://schemas.microsoft.com/office/drawing/2016/ink" xmlns:am3d="http://schemas.microsoft.com/office/drawing/2017/model3d" xmlns:o="urn:schemas-microsoft-com:office:office" xmlns:r="http://schemas.openxmlformats.org/officeDocument/2006/relationships" xmlns:m="http://schemas.openxmlformats.org/officeDocument/2006/math" xmlns:v="urn:schemas-microsoft-com:vml" xmlns:wp14="http://schemas.microsoft.com/office/word/2010/wordprocessingDrawing" xmlns:wp="http://schemas.openxmlformats.org/drawingml/2006/wordprocessingDrawing" xmlns:w10="urn:schemas-microsoft-com:office:word" xmlns:w="http://schemas.openxmlformats.org/wordprocessingml/2006/main" xmlns:w14="http://schemas.microsoft.com/office/word/2010/wordml" xmlns:w15="http://schemas.microsoft.com/office/word/2012/wordml" xmlns:w16cex="http://schemas.microsoft.com/office/word/2018/wordml/cex" xmlns:w16cid="http://schemas.microsoft.com/office/word/2016/wordml/cid" xmlns:w16="http://schemas.microsoft.com/office/word/2018/wordml" xmlns:w16sdtdh="http://schemas.microsoft.com/office/word/2020/wordml/sdtdatahash" xmlns:w16se="http://schemas.microsoft.com/office/word/2015/wordml/symex" xmlns:wpg="http://schemas.microsoft.com/office/word/2010/wordprocessingGroup" xmlns:wpi="http://schemas.microsoft.com/office/word/2010/wordprocessingInk" xmlns:wne="http://schemas.microsoft.com/office/word/2006/wordml" xmlns:wps="http://schemas.microsoft.com/office/word/2010/wordprocessingShape" mc:Ignorable="w14 w15 w16se w16cid w16 w16cex w16sdtdh wp14">
   <w:abstractNum w:abstractNumId="0" w15:restartNumberingAfterBreak="0">
     <w:nsid w:val="062A3A17"/>
     <w:multiLevelType w:val="hybridMultilevel"/>
@@ -21047,7 +21062,7 @@
 </file>
 
 <file path=word/styles.xml><?xml version="1.0" encoding="utf-8"?>
-<w:styles xmlns:mc="http://schemas.openxmlformats.org/markup-compatibility/2006" xmlns:r="http://schemas.openxmlformats.org/officeDocument/2006/relationships" xmlns:w="http://schemas.openxmlformats.org/wordprocessingml/2006/main" xmlns:w14="http://schemas.microsoft.com/office/word/2010/wordml" xmlns:w15="http://schemas.microsoft.com/office/word/2012/wordml" xmlns:w16cid="http://schemas.microsoft.com/office/word/2016/wordml/cid" xmlns:w16se="http://schemas.microsoft.com/office/word/2015/wordml/symex" mc:Ignorable="w14 w15 w16se w16cid">
+<w:styles xmlns:mc="http://schemas.openxmlformats.org/markup-compatibility/2006" xmlns:r="http://schemas.openxmlformats.org/officeDocument/2006/relationships" xmlns:w="http://schemas.openxmlformats.org/wordprocessingml/2006/main" xmlns:w14="http://schemas.microsoft.com/office/word/2010/wordml" xmlns:w15="http://schemas.microsoft.com/office/word/2012/wordml" xmlns:w16cex="http://schemas.microsoft.com/office/word/2018/wordml/cex" xmlns:w16cid="http://schemas.microsoft.com/office/word/2016/wordml/cid" xmlns:w16="http://schemas.microsoft.com/office/word/2018/wordml" xmlns:w16sdtdh="http://schemas.microsoft.com/office/word/2020/wordml/sdtdatahash" xmlns:w16se="http://schemas.microsoft.com/office/word/2015/wordml/symex" mc:Ignorable="w14 w15 w16se w16cid w16 w16cex w16sdtdh">
   <w:docDefaults>
     <w:rPrDefault>
       <w:rPr>
@@ -21063,7 +21078,7 @@
       </w:pPr>
     </w:pPrDefault>
   </w:docDefaults>
-  <w:latentStyles w:defLockedState="0" w:defUIPriority="99" w:defSemiHidden="0" w:defUnhideWhenUsed="0" w:defQFormat="0" w:count="375">
+  <w:latentStyles w:defLockedState="0" w:defUIPriority="99" w:defSemiHidden="0" w:defUnhideWhenUsed="0" w:defQFormat="0" w:count="376">
     <w:lsdException w:name="Normal" w:uiPriority="0" w:qFormat="1"/>
     <w:lsdException w:name="heading 1" w:uiPriority="9" w:qFormat="1"/>
     <w:lsdException w:name="heading 2" w:semiHidden="1" w:uiPriority="9" w:unhideWhenUsed="1" w:qFormat="1"/>
@@ -21169,7 +21184,6 @@
     <w:lsdException w:name="HTML Sample" w:semiHidden="1" w:unhideWhenUsed="1"/>
     <w:lsdException w:name="HTML Typewriter" w:semiHidden="1" w:unhideWhenUsed="1"/>
     <w:lsdException w:name="HTML Variable" w:semiHidden="1" w:unhideWhenUsed="1"/>
-    <w:lsdException w:name="Normal Table" w:semiHidden="1" w:unhideWhenUsed="1"/>
     <w:lsdException w:name="annotation subject" w:semiHidden="1" w:unhideWhenUsed="1"/>
     <w:lsdException w:name="No List" w:semiHidden="1" w:unhideWhenUsed="1"/>
     <w:lsdException w:name="Outline List 1" w:semiHidden="1" w:unhideWhenUsed="1"/>
@@ -21216,10 +21230,8 @@
     <w:lsdException w:name="Table Subtle 2" w:semiHidden="1" w:unhideWhenUsed="1"/>
     <w:lsdException w:name="Table Web 1" w:semiHidden="1" w:unhideWhenUsed="1"/>
     <w:lsdException w:name="Table Web 2" w:semiHidden="1" w:unhideWhenUsed="1"/>
-    <w:lsdException w:name="Table Web 3" w:semiHidden="1" w:unhideWhenUsed="1"/>
     <w:lsdException w:name="Balloon Text" w:semiHidden="1" w:unhideWhenUsed="1"/>
     <w:lsdException w:name="Table Grid" w:uiPriority="39"/>
-    <w:lsdException w:name="Table Theme" w:semiHidden="1" w:unhideWhenUsed="1"/>
     <w:lsdException w:name="Placeholder Text" w:semiHidden="1"/>
     <w:lsdException w:name="No Spacing" w:uiPriority="1" w:qFormat="1"/>
     <w:lsdException w:name="Light Shading" w:uiPriority="60"/>
@@ -21439,6 +21451,7 @@
     <w:lsdException w:name="Smart Hyperlink" w:semiHidden="1" w:unhideWhenUsed="1"/>
     <w:lsdException w:name="Hashtag" w:semiHidden="1" w:unhideWhenUsed="1"/>
     <w:lsdException w:name="Unresolved Mention" w:semiHidden="1" w:unhideWhenUsed="1"/>
+    <w:lsdException w:name="Smart Link" w:semiHidden="1" w:unhideWhenUsed="1"/>
   </w:latentStyles>
   <w:style w:type="paragraph" w:default="1" w:styleId="Normal">
     <w:name w:val="Normal"/>

</xml_diff>